<commit_message>
Ajout du code nécessaire pour le capteur Météo à base de ESP32.
</commit_message>
<xml_diff>
--- a/Explications.docx
+++ b/Explications.docx
@@ -3,21 +3,17 @@
 <w:document xmlns:wpc="http://schemas.microsoft.com/office/word/2010/wordprocessingCanvas" xmlns:cx="http://schemas.microsoft.com/office/drawing/2014/chartex" xmlns:cx1="http://schemas.microsoft.com/office/drawing/2015/9/8/chartex" xmlns:cx2="http://schemas.microsoft.com/office/drawing/2015/10/21/chartex" xmlns:cx3="http://schemas.microsoft.com/office/drawing/2016/5/9/chartex" xmlns:cx4="http://schemas.microsoft.com/office/drawing/2016/5/10/chartex" xmlns:cx5="http://schemas.microsoft.com/office/drawing/2016/5/11/chartex" xmlns:cx6="http://schemas.microsoft.com/office/drawing/2016/5/12/chartex" xmlns:cx7="http://schemas.microsoft.com/office/drawing/2016/5/13/chartex" xmlns:cx8="http://schemas.microsoft.com/office/drawing/2016/5/14/chartex" xmlns:mc="http://schemas.openxmlformats.org/markup-compatibility/2006" xmlns:aink="http://schemas.microsoft.com/office/drawing/2016/ink" xmlns:am3d="http://schemas.microsoft.com/office/drawing/2017/model3d" xmlns:o="urn:schemas-microsoft-com:office:office" xmlns:r="http://schemas.openxmlformats.org/officeDocument/2006/relationships" xmlns:m="http://schemas.openxmlformats.org/officeDocument/2006/math" xmlns:v="urn:schemas-microsoft-com:vml" xmlns:wp14="http://schemas.microsoft.com/office/word/2010/wordprocessingDrawing" xmlns:wp="http://schemas.openxmlformats.org/drawingml/2006/wordprocessingDrawing" xmlns:w10="urn:schemas-microsoft-com:office:word" xmlns:w="http://schemas.openxmlformats.org/wordprocessingml/2006/main" xmlns:w14="http://schemas.microsoft.com/office/word/2010/wordml" xmlns:w15="http://schemas.microsoft.com/office/word/2012/wordml" xmlns:w16cid="http://schemas.microsoft.com/office/word/2016/wordml/cid" xmlns:w16se="http://schemas.microsoft.com/office/word/2015/wordml/symex" xmlns:wpg="http://schemas.microsoft.com/office/word/2010/wordprocessingGroup" xmlns:wpi="http://schemas.microsoft.com/office/word/2010/wordprocessingInk" xmlns:wne="http://schemas.microsoft.com/office/word/2006/wordml" xmlns:wps="http://schemas.microsoft.com/office/word/2010/wordprocessingShape" mc:Ignorable="w14 w15 w16se w16cid wp14">
   <w:body>
     <w:p>
-      <w:proofErr w:type="spellStart"/>
       <w:proofErr w:type="gramStart"/>
       <w:r>
         <w:t>grafana</w:t>
       </w:r>
-      <w:proofErr w:type="spellEnd"/>
       <w:proofErr w:type="gramEnd"/>
     </w:p>
     <w:p>
-      <w:proofErr w:type="spellStart"/>
       <w:proofErr w:type="gramStart"/>
       <w:r>
         <w:t>telegraf</w:t>
       </w:r>
-      <w:proofErr w:type="spellEnd"/>
       <w:proofErr w:type="gramEnd"/>
     </w:p>
     <w:p>
@@ -28,8 +24,84 @@
       <w:proofErr w:type="gramEnd"/>
     </w:p>
     <w:p>
+      <w:pPr>
+        <w:pStyle w:val="Titre1"/>
+      </w:pPr>
+      <w:r>
+        <w:t>Monitoring du PC Florelie</w:t>
+      </w:r>
+    </w:p>
+    <w:p>
+      <w:proofErr w:type="gramStart"/>
+      <w:r>
+        <w:t>monitoring</w:t>
+      </w:r>
+      <w:proofErr w:type="gramEnd"/>
+      <w:r>
+        <w:t xml:space="preserve"> à l’aide de Telegraf.</w:t>
+      </w:r>
+    </w:p>
+    <w:p>
+      <w:r>
+        <w:t>Le fichier de configuration de Telegraf doit être placé à l’emplacement suivant :</w:t>
+      </w:r>
+    </w:p>
+    <w:p>
+      <w:r>
+        <w:t>C:\Program Files\telegraf</w:t>
+      </w:r>
+    </w:p>
+    <w:p>
+      <w:proofErr w:type="gramStart"/>
+      <w:r>
+        <w:t>à</w:t>
+      </w:r>
+      <w:proofErr w:type="gramEnd"/>
+      <w:r>
+        <w:t xml:space="preserve"> noter que le service Telegraf doit être lancé au démarrage de Windows.</w:t>
+      </w:r>
+    </w:p>
+    <w:p>
+      <w:r>
+        <w:br w:type="page"/>
+      </w:r>
+    </w:p>
+    <w:p/>
+    <w:p>
+      <w:pPr>
+        <w:pStyle w:val="Titre1"/>
+      </w:pPr>
+      <w:r>
+        <w:t>Code ESP32</w:t>
+      </w:r>
+    </w:p>
+    <w:p>
+      <w:r>
+        <w:t>I</w:t>
+      </w:r>
       <w:bookmarkStart w:id="0" w:name="_GoBack"/>
       <w:bookmarkEnd w:id="0"/>
+      <w:r>
+        <w:t>l s’agit du code de l’ESP32 utilisé pour le capteur météo.</w:t>
+      </w:r>
+    </w:p>
+    <w:p>
+      <w:r>
+        <w:t>Les dépendances (librairies) ne sont pas incluses dans ce répo GitHub. Elles doivent être récupérées via l’IDE Arduino.</w:t>
+      </w:r>
+    </w:p>
+    <w:p>
+      <w:r>
+        <w:t>Note : le mot de passe Wifi a été remplacé pour des raisons de confidentialité sous GitHub</w:t>
+      </w:r>
+    </w:p>
+    <w:p>
+      <w:r>
+        <w:t xml:space="preserve">Note : </w:t>
+      </w:r>
+      <w:r>
+        <w:t>Afin d’exécuter le code Arduino, il faudra le remplacer dans une arborescence dédiée.</w:t>
+      </w:r>
     </w:p>
     <w:sectPr>
       <w:pgSz w:w="11906" w:h="16838"/>
@@ -164,6 +236,7 @@
     <w:lsdException w:name="HTML Sample" w:semiHidden="1" w:unhideWhenUsed="1"/>
     <w:lsdException w:name="HTML Typewriter" w:semiHidden="1" w:unhideWhenUsed="1"/>
     <w:lsdException w:name="HTML Variable" w:semiHidden="1" w:unhideWhenUsed="1"/>
+    <w:lsdException w:name="Normal Table" w:semiHidden="1" w:unhideWhenUsed="1"/>
     <w:lsdException w:name="annotation subject" w:semiHidden="1" w:unhideWhenUsed="1"/>
     <w:lsdException w:name="No List" w:semiHidden="1" w:unhideWhenUsed="1"/>
     <w:lsdException w:name="Outline List 1" w:semiHidden="1" w:unhideWhenUsed="1"/>
@@ -210,8 +283,10 @@
     <w:lsdException w:name="Table Subtle 2" w:semiHidden="1" w:unhideWhenUsed="1"/>
     <w:lsdException w:name="Table Web 1" w:semiHidden="1" w:unhideWhenUsed="1"/>
     <w:lsdException w:name="Table Web 2" w:semiHidden="1" w:unhideWhenUsed="1"/>
+    <w:lsdException w:name="Table Web 3" w:semiHidden="1" w:unhideWhenUsed="1"/>
     <w:lsdException w:name="Balloon Text" w:semiHidden="1" w:unhideWhenUsed="1"/>
     <w:lsdException w:name="Table Grid" w:uiPriority="39"/>
+    <w:lsdException w:name="Table Theme" w:semiHidden="1" w:unhideWhenUsed="1"/>
     <w:lsdException w:name="Placeholder Text" w:semiHidden="1"/>
     <w:lsdException w:name="No Spacing" w:uiPriority="1" w:qFormat="1"/>
     <w:lsdException w:name="Light Shading" w:uiPriority="60"/>
@@ -437,6 +512,27 @@
     <w:name w:val="Normal"/>
     <w:qFormat/>
   </w:style>
+  <w:style w:type="paragraph" w:styleId="Titre1">
+    <w:name w:val="heading 1"/>
+    <w:basedOn w:val="Normal"/>
+    <w:next w:val="Normal"/>
+    <w:link w:val="Titre1Car"/>
+    <w:uiPriority w:val="9"/>
+    <w:qFormat/>
+    <w:rsid w:val="008978DB"/>
+    <w:pPr>
+      <w:keepNext/>
+      <w:keepLines/>
+      <w:spacing w:before="240" w:after="0"/>
+      <w:outlineLvl w:val="0"/>
+    </w:pPr>
+    <w:rPr>
+      <w:rFonts w:asciiTheme="majorHAnsi" w:eastAsiaTheme="majorEastAsia" w:hAnsiTheme="majorHAnsi" w:cstheme="majorBidi"/>
+      <w:color w:val="2F5496" w:themeColor="accent1" w:themeShade="BF"/>
+      <w:sz w:val="32"/>
+      <w:szCs w:val="32"/>
+    </w:rPr>
+  </w:style>
   <w:style w:type="character" w:default="1" w:styleId="Policepardfaut">
     <w:name w:val="Default Paragraph Font"/>
     <w:uiPriority w:val="1"/>
@@ -463,6 +559,19 @@
     <w:uiPriority w:val="99"/>
     <w:semiHidden/>
     <w:unhideWhenUsed/>
+  </w:style>
+  <w:style w:type="character" w:customStyle="1" w:styleId="Titre1Car">
+    <w:name w:val="Titre 1 Car"/>
+    <w:basedOn w:val="Policepardfaut"/>
+    <w:link w:val="Titre1"/>
+    <w:uiPriority w:val="9"/>
+    <w:rsid w:val="008978DB"/>
+    <w:rPr>
+      <w:rFonts w:asciiTheme="majorHAnsi" w:eastAsiaTheme="majorEastAsia" w:hAnsiTheme="majorHAnsi" w:cstheme="majorBidi"/>
+      <w:color w:val="2F5496" w:themeColor="accent1" w:themeShade="BF"/>
+      <w:sz w:val="32"/>
+      <w:szCs w:val="32"/>
+    </w:rPr>
   </w:style>
 </w:styles>
 </file>

</xml_diff>

<commit_message>
Commit avec l'ensemble des fichiers de configuration.
</commit_message>
<xml_diff>
--- a/Explications.docx
+++ b/Explications.docx
@@ -3,27 +3,6 @@
 <w:document xmlns:wpc="http://schemas.microsoft.com/office/word/2010/wordprocessingCanvas" xmlns:cx="http://schemas.microsoft.com/office/drawing/2014/chartex" xmlns:cx1="http://schemas.microsoft.com/office/drawing/2015/9/8/chartex" xmlns:cx2="http://schemas.microsoft.com/office/drawing/2015/10/21/chartex" xmlns:cx3="http://schemas.microsoft.com/office/drawing/2016/5/9/chartex" xmlns:cx4="http://schemas.microsoft.com/office/drawing/2016/5/10/chartex" xmlns:cx5="http://schemas.microsoft.com/office/drawing/2016/5/11/chartex" xmlns:cx6="http://schemas.microsoft.com/office/drawing/2016/5/12/chartex" xmlns:cx7="http://schemas.microsoft.com/office/drawing/2016/5/13/chartex" xmlns:cx8="http://schemas.microsoft.com/office/drawing/2016/5/14/chartex" xmlns:mc="http://schemas.openxmlformats.org/markup-compatibility/2006" xmlns:aink="http://schemas.microsoft.com/office/drawing/2016/ink" xmlns:am3d="http://schemas.microsoft.com/office/drawing/2017/model3d" xmlns:o="urn:schemas-microsoft-com:office:office" xmlns:r="http://schemas.openxmlformats.org/officeDocument/2006/relationships" xmlns:m="http://schemas.openxmlformats.org/officeDocument/2006/math" xmlns:v="urn:schemas-microsoft-com:vml" xmlns:wp14="http://schemas.microsoft.com/office/word/2010/wordprocessingDrawing" xmlns:wp="http://schemas.openxmlformats.org/drawingml/2006/wordprocessingDrawing" xmlns:w10="urn:schemas-microsoft-com:office:word" xmlns:w="http://schemas.openxmlformats.org/wordprocessingml/2006/main" xmlns:w14="http://schemas.microsoft.com/office/word/2010/wordml" xmlns:w15="http://schemas.microsoft.com/office/word/2012/wordml" xmlns:w16cid="http://schemas.microsoft.com/office/word/2016/wordml/cid" xmlns:w16se="http://schemas.microsoft.com/office/word/2015/wordml/symex" xmlns:wpg="http://schemas.microsoft.com/office/word/2010/wordprocessingGroup" xmlns:wpi="http://schemas.microsoft.com/office/word/2010/wordprocessingInk" xmlns:wne="http://schemas.microsoft.com/office/word/2006/wordml" xmlns:wps="http://schemas.microsoft.com/office/word/2010/wordprocessingShape" mc:Ignorable="w14 w15 w16se w16cid wp14">
   <w:body>
     <w:p>
-      <w:proofErr w:type="gramStart"/>
-      <w:r>
-        <w:t>grafana</w:t>
-      </w:r>
-      <w:proofErr w:type="gramEnd"/>
-    </w:p>
-    <w:p>
-      <w:proofErr w:type="gramStart"/>
-      <w:r>
-        <w:t>telegraf</w:t>
-      </w:r>
-      <w:proofErr w:type="gramEnd"/>
-    </w:p>
-    <w:p>
-      <w:proofErr w:type="gramStart"/>
-      <w:r>
-        <w:t>influx</w:t>
-      </w:r>
-      <w:proofErr w:type="gramEnd"/>
-    </w:p>
-    <w:p>
       <w:pPr>
         <w:pStyle w:val="Titre1"/>
       </w:pPr>
@@ -32,33 +11,52 @@
       </w:r>
     </w:p>
     <w:p>
-      <w:proofErr w:type="gramStart"/>
-      <w:r>
-        <w:t>monitoring</w:t>
-      </w:r>
-      <w:proofErr w:type="gramEnd"/>
-      <w:r>
-        <w:t xml:space="preserve"> à l’aide de Telegraf.</w:t>
-      </w:r>
-    </w:p>
-    <w:p>
-      <w:r>
-        <w:t>Le fichier de configuration de Telegraf doit être placé à l’emplacement suivant :</w:t>
-      </w:r>
-    </w:p>
-    <w:p>
-      <w:r>
-        <w:t>C:\Program Files\telegraf</w:t>
-      </w:r>
-    </w:p>
-    <w:p>
-      <w:proofErr w:type="gramStart"/>
-      <w:r>
-        <w:t>à</w:t>
-      </w:r>
-      <w:proofErr w:type="gramEnd"/>
-      <w:r>
-        <w:t xml:space="preserve"> noter que le service Telegraf doit être lancé au démarrage de Windows.</w:t>
+      <w:r>
+        <w:t xml:space="preserve">monitoring à l’aide de </w:t>
+      </w:r>
+      <w:proofErr w:type="spellStart"/>
+      <w:r>
+        <w:t>Telegraf</w:t>
+      </w:r>
+      <w:proofErr w:type="spellEnd"/>
+      <w:r>
+        <w:t>.</w:t>
+      </w:r>
+    </w:p>
+    <w:p>
+      <w:r>
+        <w:t xml:space="preserve">Le fichier de configuration de </w:t>
+      </w:r>
+      <w:proofErr w:type="spellStart"/>
+      <w:r>
+        <w:t>Telegraf</w:t>
+      </w:r>
+      <w:proofErr w:type="spellEnd"/>
+      <w:r>
+        <w:t xml:space="preserve"> doit être placé à l’emplacement suivant :</w:t>
+      </w:r>
+    </w:p>
+    <w:p>
+      <w:r>
+        <w:t>C:\Program Files\</w:t>
+      </w:r>
+      <w:proofErr w:type="spellStart"/>
+      <w:r>
+        <w:t>telegraf</w:t>
+      </w:r>
+      <w:proofErr w:type="spellEnd"/>
+    </w:p>
+    <w:p>
+      <w:r>
+        <w:t xml:space="preserve">à noter que le service </w:t>
+      </w:r>
+      <w:proofErr w:type="spellStart"/>
+      <w:r>
+        <w:t>Telegraf</w:t>
+      </w:r>
+      <w:proofErr w:type="spellEnd"/>
+      <w:r>
+        <w:t xml:space="preserve"> doit être lancé au démarrage de Windows.</w:t>
       </w:r>
     </w:p>
     <w:p>
@@ -79,30 +77,413 @@
       <w:r>
         <w:t>I</w:t>
       </w:r>
+      <w:r>
+        <w:t>l s’agit du code de l’ESP32 utilisé pour le capteur météo.</w:t>
+      </w:r>
+    </w:p>
+    <w:p>
+      <w:r>
+        <w:t xml:space="preserve">Les dépendances (librairies) ne sont pas incluses dans ce </w:t>
+      </w:r>
+      <w:proofErr w:type="spellStart"/>
+      <w:r>
+        <w:t>répo</w:t>
+      </w:r>
+      <w:proofErr w:type="spellEnd"/>
+      <w:r>
+        <w:t xml:space="preserve"> GitHub. Elles doivent être récupérées via l’IDE Arduino.</w:t>
+      </w:r>
+    </w:p>
+    <w:p>
+      <w:r>
+        <w:t>Note : le mot de passe Wifi a été remplacé pour des raisons de confidentialité sous GitHub</w:t>
+      </w:r>
+    </w:p>
+    <w:p>
+      <w:r>
+        <w:t xml:space="preserve">Note : </w:t>
+      </w:r>
+      <w:r>
+        <w:t>Afin d’exécuter le code Arduino, il faudra le remplacer dans une arborescence dédiée.</w:t>
+      </w:r>
+    </w:p>
+    <w:p>
+      <w:r>
+        <w:t>Le code ESP est issu du tutoriel :</w:t>
+      </w:r>
+    </w:p>
+    <w:p>
+      <w:hyperlink r:id="rId4" w:history="1">
+        <w:r>
+          <w:rPr>
+            <w:rStyle w:val="Lienhypertexte"/>
+          </w:rPr>
+          <w:t>https://medium.com/@teebr/iot-with-an-esp32-influxdb-and-grafana-54abc9575fb2</w:t>
+        </w:r>
+      </w:hyperlink>
+    </w:p>
+    <w:p/>
+    <w:p>
+      <w:r>
+        <w:br w:type="page"/>
+      </w:r>
+    </w:p>
+    <w:p>
+      <w:pPr>
+        <w:pStyle w:val="Titre1"/>
+      </w:pPr>
+      <w:r>
+        <w:lastRenderedPageBreak/>
+        <w:t>Code Raspberry</w:t>
+      </w:r>
+    </w:p>
+    <w:p>
+      <w:pPr>
+        <w:pStyle w:val="Titre2"/>
+      </w:pPr>
+      <w:r>
+        <w:t xml:space="preserve">Avant-propos : </w:t>
+      </w:r>
+    </w:p>
+    <w:p>
+      <w:r>
+        <w:t>Une partie du code est issu du tutoriel :</w:t>
+      </w:r>
+    </w:p>
+    <w:p>
+      <w:hyperlink r:id="rId5" w:history="1">
+        <w:r>
+          <w:rPr>
+            <w:rStyle w:val="Lienhypertexte"/>
+          </w:rPr>
+          <w:t>https://bentek.fr/influxdb-grafana-raspberry-pi/</w:t>
+        </w:r>
+      </w:hyperlink>
+    </w:p>
+    <w:p/>
+    <w:p>
+      <w:pPr>
+        <w:pStyle w:val="Titre2"/>
+      </w:pPr>
+      <w:proofErr w:type="spellStart"/>
+      <w:r>
+        <w:t>Telegraf</w:t>
+      </w:r>
+      <w:proofErr w:type="spellEnd"/>
+    </w:p>
+    <w:p>
+      <w:r>
+        <w:t>Le fichier disponible sous \</w:t>
+      </w:r>
+      <w:proofErr w:type="spellStart"/>
+      <w:r>
+        <w:t>DomotiqueStAndre</w:t>
+      </w:r>
+      <w:proofErr w:type="spellEnd"/>
+      <w:r>
+        <w:t>\</w:t>
+      </w:r>
+      <w:proofErr w:type="spellStart"/>
+      <w:r>
+        <w:t>Code_Raspberry</w:t>
+      </w:r>
+      <w:proofErr w:type="spellEnd"/>
+      <w:r>
+        <w:t xml:space="preserve"> est le code </w:t>
+      </w:r>
+      <w:proofErr w:type="spellStart"/>
+      <w:r>
+        <w:t>Telegraf</w:t>
+      </w:r>
+      <w:proofErr w:type="spellEnd"/>
+      <w:r>
+        <w:t xml:space="preserve"> à mettre sur le Raspberry pour la configuration et le monitoring de la Raspberry uniquement</w:t>
+      </w:r>
+    </w:p>
+    <w:p>
+      <w:r>
+        <w:t xml:space="preserve">Sous </w:t>
+      </w:r>
+      <w:proofErr w:type="spellStart"/>
+      <w:r>
+        <w:t>Rapsberry</w:t>
+      </w:r>
+      <w:proofErr w:type="spellEnd"/>
+      <w:r>
+        <w:t xml:space="preserve">, le fichier doit être placé sous : </w:t>
+      </w:r>
+    </w:p>
+    <w:p>
+      <w:r>
+        <w:t>/</w:t>
+      </w:r>
+      <w:proofErr w:type="spellStart"/>
+      <w:r>
+        <w:t>etc</w:t>
+      </w:r>
+      <w:proofErr w:type="spellEnd"/>
+      <w:r>
+        <w:t>/</w:t>
+      </w:r>
+      <w:proofErr w:type="spellStart"/>
+      <w:r>
+        <w:t>telegraf</w:t>
+      </w:r>
+      <w:proofErr w:type="spellEnd"/>
+      <w:r>
+        <w:t>/</w:t>
+      </w:r>
+    </w:p>
+    <w:p>
+      <w:pPr>
+        <w:pStyle w:val="Titre2"/>
+      </w:pPr>
+      <w:proofErr w:type="spellStart"/>
+      <w:r>
+        <w:t>InfluxDB</w:t>
+      </w:r>
+      <w:proofErr w:type="spellEnd"/>
+    </w:p>
+    <w:p>
+      <w:r>
+        <w:t>Le fichier disponible sous \</w:t>
+      </w:r>
+      <w:proofErr w:type="spellStart"/>
+      <w:r>
+        <w:t>DomotiqueStAndre</w:t>
+      </w:r>
+      <w:proofErr w:type="spellEnd"/>
+      <w:r>
+        <w:t>\</w:t>
+      </w:r>
+      <w:proofErr w:type="spellStart"/>
+      <w:r>
+        <w:t>Code_Raspberry</w:t>
+      </w:r>
+      <w:proofErr w:type="spellEnd"/>
+      <w:r>
+        <w:t xml:space="preserve"> est le code </w:t>
+      </w:r>
+      <w:proofErr w:type="spellStart"/>
+      <w:r>
+        <w:t>InfluxDB</w:t>
+      </w:r>
+      <w:proofErr w:type="spellEnd"/>
+      <w:r>
+        <w:t xml:space="preserve"> à mettre sur le Raspberry pour la configuration </w:t>
+      </w:r>
+      <w:r>
+        <w:t xml:space="preserve">de la base de données </w:t>
+      </w:r>
+      <w:proofErr w:type="spellStart"/>
+      <w:r>
+        <w:t>InfluxDB</w:t>
+      </w:r>
+      <w:proofErr w:type="spellEnd"/>
+    </w:p>
+    <w:p>
+      <w:r>
+        <w:t xml:space="preserve">Sous </w:t>
+      </w:r>
+      <w:proofErr w:type="spellStart"/>
+      <w:r>
+        <w:t>Rapsberry</w:t>
+      </w:r>
+      <w:proofErr w:type="spellEnd"/>
+      <w:r>
+        <w:t xml:space="preserve">, le fichier doit être placé sous : </w:t>
+      </w:r>
+    </w:p>
+    <w:p>
+      <w:r>
+        <w:t>/</w:t>
+      </w:r>
+      <w:proofErr w:type="spellStart"/>
+      <w:r>
+        <w:t>etc</w:t>
+      </w:r>
+      <w:proofErr w:type="spellEnd"/>
+      <w:r>
+        <w:t>/</w:t>
+      </w:r>
+      <w:proofErr w:type="spellStart"/>
+      <w:r>
+        <w:t>influxdb</w:t>
+      </w:r>
+      <w:proofErr w:type="spellEnd"/>
+      <w:r>
+        <w:t>/</w:t>
+      </w:r>
+    </w:p>
+    <w:p>
+      <w:pPr>
+        <w:pStyle w:val="Titre2"/>
+      </w:pPr>
+      <w:proofErr w:type="spellStart"/>
+      <w:r>
+        <w:t>Grafana</w:t>
+      </w:r>
+      <w:proofErr w:type="spellEnd"/>
+    </w:p>
+    <w:p>
+      <w:r>
+        <w:t xml:space="preserve">Le fichier </w:t>
+      </w:r>
+      <w:r>
+        <w:rPr>
+          <w:b/>
+          <w:bCs/>
+          <w:i/>
+          <w:iCs/>
+        </w:rPr>
+        <w:t>Grafana_dashboard_Meteo-</w:t>
+      </w:r>
+      <w:r>
+        <w:rPr>
+          <w:b/>
+          <w:bCs/>
+          <w:i/>
+          <w:iCs/>
+        </w:rPr>
+        <w:t>xxxxxx</w:t>
+      </w:r>
+      <w:r>
+        <w:rPr>
+          <w:b/>
+          <w:bCs/>
+          <w:i/>
+          <w:iCs/>
+        </w:rPr>
+        <w:t>.json</w:t>
+      </w:r>
+      <w:r>
+        <w:t xml:space="preserve"> contient l’ensemble de la définition de la Dashboard </w:t>
+      </w:r>
+      <w:proofErr w:type="spellStart"/>
+      <w:r>
+        <w:t>Grafana</w:t>
+      </w:r>
+      <w:proofErr w:type="spellEnd"/>
+      <w:r>
+        <w:t>.</w:t>
+      </w:r>
+    </w:p>
+    <w:p>
+      <w:r>
+        <w:t xml:space="preserve">Le fichier peut être importé sous </w:t>
+      </w:r>
+      <w:proofErr w:type="spellStart"/>
+      <w:r>
+        <w:t>Grafana</w:t>
+      </w:r>
+      <w:proofErr w:type="spellEnd"/>
+      <w:r>
+        <w:t xml:space="preserve"> afin de créer une nouvelle </w:t>
+      </w:r>
+      <w:proofErr w:type="spellStart"/>
+      <w:r>
+        <w:t>board</w:t>
+      </w:r>
+      <w:proofErr w:type="spellEnd"/>
+      <w:r>
+        <w:t>.</w:t>
+      </w:r>
+    </w:p>
+    <w:p>
+      <w:pPr>
+        <w:pStyle w:val="Titre3"/>
+      </w:pPr>
+      <w:r>
+        <w:t>Plugin utilisés</w:t>
+      </w:r>
+    </w:p>
+    <w:p>
+      <w:r>
+        <w:t xml:space="preserve">Dans </w:t>
+      </w:r>
+      <w:proofErr w:type="spellStart"/>
+      <w:r>
+        <w:t>Grafana</w:t>
+      </w:r>
+      <w:proofErr w:type="spellEnd"/>
+      <w:r>
+        <w:t>, plusieurs plugin sont utilisés.</w:t>
+      </w:r>
+    </w:p>
+    <w:p>
+      <w:pPr>
+        <w:pStyle w:val="Titre4"/>
+      </w:pPr>
+      <w:r>
+        <w:t xml:space="preserve">Forecast.io – Prévision </w:t>
+      </w:r>
+      <w:proofErr w:type="spellStart"/>
+      <w:r>
+        <w:t>DarkSky</w:t>
+      </w:r>
+      <w:proofErr w:type="spellEnd"/>
+    </w:p>
+    <w:p>
+      <w:r>
+        <w:t>Il s’agit d’utiliser un outil « </w:t>
+      </w:r>
+      <w:proofErr w:type="spellStart"/>
+      <w:r>
+        <w:t>Text</w:t>
+      </w:r>
+      <w:proofErr w:type="spellEnd"/>
+      <w:r>
+        <w:t xml:space="preserve"> » sous </w:t>
+      </w:r>
+      <w:proofErr w:type="spellStart"/>
+      <w:r>
+        <w:t>Grafana</w:t>
+      </w:r>
+      <w:proofErr w:type="spellEnd"/>
+      <w:r>
+        <w:t>, puis de le passer en mode HTML.</w:t>
+      </w:r>
+    </w:p>
+    <w:p>
+      <w:r>
+        <w:t xml:space="preserve">Copier alors le code HTML indiqué dans le fichier </w:t>
+      </w:r>
+      <w:r>
+        <w:rPr>
+          <w:b/>
+          <w:bCs/>
+          <w:i/>
+          <w:iCs/>
+        </w:rPr>
+        <w:t>Grafana_dashboard_Meteo-PlugIN.html</w:t>
+      </w:r>
+      <w:r>
+        <w:t>.</w:t>
+      </w:r>
+    </w:p>
+    <w:p>
+      <w:r>
+        <w:t>Au besoin, adapter la latitude et longitude pour obtenir la bonne position.</w:t>
+      </w:r>
+    </w:p>
+    <w:p>
+      <w:r>
+        <w:t>Ce bout de code est basé sur le tutoriel de :</w:t>
+      </w:r>
+    </w:p>
+    <w:p>
+      <w:hyperlink r:id="rId6" w:history="1">
+        <w:r>
+          <w:rPr>
+            <w:rStyle w:val="Lienhypertexte"/>
+          </w:rPr>
+          <w:t>http://blog.mike-greene.com/adding-weather-to-your-grafana-home-dashboard/</w:t>
+        </w:r>
+      </w:hyperlink>
       <w:bookmarkStart w:id="0" w:name="_GoBack"/>
       <w:bookmarkEnd w:id="0"/>
-      <w:r>
-        <w:t>l s’agit du code de l’ESP32 utilisé pour le capteur météo.</w:t>
-      </w:r>
-    </w:p>
-    <w:p>
-      <w:r>
-        <w:t>Les dépendances (librairies) ne sont pas incluses dans ce répo GitHub. Elles doivent être récupérées via l’IDE Arduino.</w:t>
-      </w:r>
-    </w:p>
-    <w:p>
-      <w:r>
-        <w:t>Note : le mot de passe Wifi a été remplacé pour des raisons de confidentialité sous GitHub</w:t>
-      </w:r>
-    </w:p>
-    <w:p>
-      <w:r>
-        <w:t xml:space="preserve">Note : </w:t>
-      </w:r>
-      <w:r>
-        <w:t>Afin d’exécuter le code Arduino, il faudra le remplacer dans une arborescence dédiée.</w:t>
-      </w:r>
-    </w:p>
+    </w:p>
+    <w:p/>
     <w:sectPr>
       <w:pgSz w:w="11906" w:h="16838"/>
       <w:pgMar w:top="1417" w:right="1417" w:bottom="1417" w:left="1417" w:header="708" w:footer="708" w:gutter="0"/>
@@ -533,6 +914,72 @@
       <w:szCs w:val="32"/>
     </w:rPr>
   </w:style>
+  <w:style w:type="paragraph" w:styleId="Titre2">
+    <w:name w:val="heading 2"/>
+    <w:basedOn w:val="Normal"/>
+    <w:next w:val="Normal"/>
+    <w:link w:val="Titre2Car"/>
+    <w:uiPriority w:val="9"/>
+    <w:unhideWhenUsed/>
+    <w:qFormat/>
+    <w:rsid w:val="00446DFA"/>
+    <w:pPr>
+      <w:keepNext/>
+      <w:keepLines/>
+      <w:spacing w:before="40" w:after="0"/>
+      <w:outlineLvl w:val="1"/>
+    </w:pPr>
+    <w:rPr>
+      <w:rFonts w:asciiTheme="majorHAnsi" w:eastAsiaTheme="majorEastAsia" w:hAnsiTheme="majorHAnsi" w:cstheme="majorBidi"/>
+      <w:color w:val="2F5496" w:themeColor="accent1" w:themeShade="BF"/>
+      <w:sz w:val="26"/>
+      <w:szCs w:val="26"/>
+    </w:rPr>
+  </w:style>
+  <w:style w:type="paragraph" w:styleId="Titre3">
+    <w:name w:val="heading 3"/>
+    <w:basedOn w:val="Normal"/>
+    <w:next w:val="Normal"/>
+    <w:link w:val="Titre3Car"/>
+    <w:uiPriority w:val="9"/>
+    <w:unhideWhenUsed/>
+    <w:qFormat/>
+    <w:rsid w:val="006024F8"/>
+    <w:pPr>
+      <w:keepNext/>
+      <w:keepLines/>
+      <w:spacing w:before="40" w:after="0"/>
+      <w:outlineLvl w:val="2"/>
+    </w:pPr>
+    <w:rPr>
+      <w:rFonts w:asciiTheme="majorHAnsi" w:eastAsiaTheme="majorEastAsia" w:hAnsiTheme="majorHAnsi" w:cstheme="majorBidi"/>
+      <w:color w:val="1F3763" w:themeColor="accent1" w:themeShade="7F"/>
+      <w:sz w:val="24"/>
+      <w:szCs w:val="24"/>
+    </w:rPr>
+  </w:style>
+  <w:style w:type="paragraph" w:styleId="Titre4">
+    <w:name w:val="heading 4"/>
+    <w:basedOn w:val="Normal"/>
+    <w:next w:val="Normal"/>
+    <w:link w:val="Titre4Car"/>
+    <w:uiPriority w:val="9"/>
+    <w:unhideWhenUsed/>
+    <w:qFormat/>
+    <w:rsid w:val="006024F8"/>
+    <w:pPr>
+      <w:keepNext/>
+      <w:keepLines/>
+      <w:spacing w:before="40" w:after="0"/>
+      <w:outlineLvl w:val="3"/>
+    </w:pPr>
+    <w:rPr>
+      <w:rFonts w:asciiTheme="majorHAnsi" w:eastAsiaTheme="majorEastAsia" w:hAnsiTheme="majorHAnsi" w:cstheme="majorBidi"/>
+      <w:i/>
+      <w:iCs/>
+      <w:color w:val="2F5496" w:themeColor="accent1" w:themeShade="BF"/>
+    </w:rPr>
+  </w:style>
   <w:style w:type="character" w:default="1" w:styleId="Policepardfaut">
     <w:name w:val="Default Paragraph Font"/>
     <w:uiPriority w:val="1"/>
@@ -571,6 +1018,57 @@
       <w:color w:val="2F5496" w:themeColor="accent1" w:themeShade="BF"/>
       <w:sz w:val="32"/>
       <w:szCs w:val="32"/>
+    </w:rPr>
+  </w:style>
+  <w:style w:type="character" w:customStyle="1" w:styleId="Titre2Car">
+    <w:name w:val="Titre 2 Car"/>
+    <w:basedOn w:val="Policepardfaut"/>
+    <w:link w:val="Titre2"/>
+    <w:uiPriority w:val="9"/>
+    <w:rsid w:val="00446DFA"/>
+    <w:rPr>
+      <w:rFonts w:asciiTheme="majorHAnsi" w:eastAsiaTheme="majorEastAsia" w:hAnsiTheme="majorHAnsi" w:cstheme="majorBidi"/>
+      <w:color w:val="2F5496" w:themeColor="accent1" w:themeShade="BF"/>
+      <w:sz w:val="26"/>
+      <w:szCs w:val="26"/>
+    </w:rPr>
+  </w:style>
+  <w:style w:type="character" w:customStyle="1" w:styleId="Titre3Car">
+    <w:name w:val="Titre 3 Car"/>
+    <w:basedOn w:val="Policepardfaut"/>
+    <w:link w:val="Titre3"/>
+    <w:uiPriority w:val="9"/>
+    <w:rsid w:val="006024F8"/>
+    <w:rPr>
+      <w:rFonts w:asciiTheme="majorHAnsi" w:eastAsiaTheme="majorEastAsia" w:hAnsiTheme="majorHAnsi" w:cstheme="majorBidi"/>
+      <w:color w:val="1F3763" w:themeColor="accent1" w:themeShade="7F"/>
+      <w:sz w:val="24"/>
+      <w:szCs w:val="24"/>
+    </w:rPr>
+  </w:style>
+  <w:style w:type="character" w:customStyle="1" w:styleId="Titre4Car">
+    <w:name w:val="Titre 4 Car"/>
+    <w:basedOn w:val="Policepardfaut"/>
+    <w:link w:val="Titre4"/>
+    <w:uiPriority w:val="9"/>
+    <w:rsid w:val="006024F8"/>
+    <w:rPr>
+      <w:rFonts w:asciiTheme="majorHAnsi" w:eastAsiaTheme="majorEastAsia" w:hAnsiTheme="majorHAnsi" w:cstheme="majorBidi"/>
+      <w:i/>
+      <w:iCs/>
+      <w:color w:val="2F5496" w:themeColor="accent1" w:themeShade="BF"/>
+    </w:rPr>
+  </w:style>
+  <w:style w:type="character" w:styleId="Lienhypertexte">
+    <w:name w:val="Hyperlink"/>
+    <w:basedOn w:val="Policepardfaut"/>
+    <w:uiPriority w:val="99"/>
+    <w:semiHidden/>
+    <w:unhideWhenUsed/>
+    <w:rsid w:val="006024F8"/>
+    <w:rPr>
+      <w:color w:val="0000FF"/>
+      <w:u w:val="single"/>
     </w:rPr>
   </w:style>
 </w:styles>

</xml_diff>